<commit_message>
complete aboutus and economy page
</commit_message>
<xml_diff>
--- a/myWeb/content/About_Us.docx
+++ b/myWeb/content/About_Us.docx
@@ -8,6 +8,8 @@
           <w:rFonts w:hint="eastAsia"/>
         </w:rPr>
       </w:pPr>
+      <w:bookmarkStart w:id="0" w:name="OLE_LINK2"/>
+      <w:bookmarkStart w:id="1" w:name="OLE_LINK3"/>
       <w:r>
         <w:rPr>
           <w:rFonts w:hint="eastAsia"/>
@@ -191,15 +193,7 @@
         <w:rPr>
           <w:rFonts w:hint="eastAsia"/>
         </w:rPr>
-        <w:t xml:space="preserve"> a poster and a paper favor AI ben</w:t>
-      </w:r>
-      <w:bookmarkStart w:id="0" w:name="_GoBack"/>
-      <w:bookmarkEnd w:id="0"/>
-      <w:r>
-        <w:rPr>
-          <w:rFonts w:hint="eastAsia"/>
-        </w:rPr>
-        <w:t>efits</w:t>
+        <w:t xml:space="preserve"> a poster and a paper favor AI benefits</w:t>
       </w:r>
     </w:p>
     <w:p>
@@ -249,8 +243,20 @@
         <w:rPr>
           <w:rFonts w:hint="eastAsia"/>
         </w:rPr>
-        <w:t xml:space="preserve">Thanks to our professor </w:t>
-      </w:r>
+        <w:t xml:space="preserve">Thanks to our professor, Kevin Moore, </w:t>
+      </w:r>
+      <w:bookmarkStart w:id="2" w:name="OLE_LINK4"/>
+      <w:bookmarkStart w:id="3" w:name="OLE_LINK5"/>
+      <w:bookmarkStart w:id="4" w:name="_GoBack"/>
+      <w:r>
+        <w:rPr>
+          <w:rFonts w:hint="eastAsia"/>
+        </w:rPr>
+        <w:t>for this opportunity to present our idea.</w:t>
+      </w:r>
+      <w:bookmarkEnd w:id="2"/>
+      <w:bookmarkEnd w:id="3"/>
+      <w:bookmarkEnd w:id="4"/>
     </w:p>
     <w:p>
       <w:pPr>
@@ -332,6 +338,8 @@
         </w:rPr>
       </w:pPr>
     </w:p>
+    <w:bookmarkEnd w:id="0"/>
+    <w:bookmarkEnd w:id="1"/>
     <w:sectPr>
       <w:pgSz w:w="12240" w:h="15840"/>
       <w:pgMar w:top="1440" w:right="1440" w:bottom="1440" w:left="1440" w:header="720" w:footer="720" w:gutter="0"/>

</xml_diff>